<commit_message>
se le agrego letras
</commit_message>
<xml_diff>
--- a/dual/Herramientas de monirtoreo de la nube.docx
+++ b/dual/Herramientas de monirtoreo de la nube.docx
@@ -418,25 +418,7 @@
           <w:sz w:val="28"/>
           <w:szCs w:val="28"/>
         </w:rPr>
-        <w:t xml:space="preserve">RÁMIREZ </w:t>
-      </w:r>
-      <w:proofErr w:type="spellStart"/>
-      <w:r>
-        <w:rPr>
-          <w:rFonts w:ascii="Arial" w:hAnsi="Arial" w:cs="Arial"/>
-          <w:sz w:val="28"/>
-          <w:szCs w:val="28"/>
-        </w:rPr>
-        <w:t>RÁMIREZ</w:t>
-      </w:r>
-      <w:proofErr w:type="spellEnd"/>
-      <w:r>
-        <w:rPr>
-          <w:rFonts w:ascii="Arial" w:hAnsi="Arial" w:cs="Arial"/>
-          <w:sz w:val="28"/>
-          <w:szCs w:val="28"/>
-        </w:rPr>
-        <w:t xml:space="preserve"> RICARDO</w:t>
+        <w:t>RÁMIREZ RÁMIREZ RICARDO</w:t>
       </w:r>
     </w:p>
     <w:p>
@@ -518,22 +500,13 @@
           <w:sz w:val="28"/>
         </w:rPr>
       </w:pPr>
-      <w:proofErr w:type="spellStart"/>
       <w:r>
         <w:rPr>
           <w:b/>
           <w:sz w:val="28"/>
         </w:rPr>
         <w:lastRenderedPageBreak/>
-        <w:t>Pingdown</w:t>
-      </w:r>
-      <w:proofErr w:type="spellEnd"/>
-      <w:r>
-        <w:rPr>
-          <w:b/>
-          <w:sz w:val="28"/>
-        </w:rPr>
-        <w:t xml:space="preserve"> </w:t>
+        <w:t xml:space="preserve">Pingdown </w:t>
       </w:r>
     </w:p>
     <w:p>
@@ -602,30 +575,14 @@
           <w:rFonts w:ascii="Arial" w:hAnsi="Arial" w:cs="Arial"/>
           <w:sz w:val="24"/>
         </w:rPr>
-        <w:t xml:space="preserve">Ayuda a </w:t>
-      </w:r>
-      <w:proofErr w:type="gramStart"/>
-      <w:r>
-        <w:rPr>
-          <w:rFonts w:ascii="Arial" w:hAnsi="Arial" w:cs="Arial"/>
-          <w:sz w:val="24"/>
-        </w:rPr>
-        <w:t xml:space="preserve">resolver </w:t>
-      </w:r>
-      <w:r>
-        <w:rPr>
-          <w:rFonts w:ascii="Arial" w:hAnsi="Arial" w:cs="Arial"/>
-          <w:sz w:val="24"/>
-        </w:rPr>
-        <w:t xml:space="preserve"> los</w:t>
-      </w:r>
-      <w:proofErr w:type="gramEnd"/>
-      <w:r>
-        <w:rPr>
-          <w:rFonts w:ascii="Arial" w:hAnsi="Arial" w:cs="Arial"/>
-          <w:sz w:val="24"/>
-        </w:rPr>
-        <w:t xml:space="preserve"> problemas más complejos de rendimiento y fiabilidad de su sitio web.</w:t>
+        <w:t xml:space="preserve">Ayuda a resolver </w:t>
+      </w:r>
+      <w:r>
+        <w:rPr>
+          <w:rFonts w:ascii="Arial" w:hAnsi="Arial" w:cs="Arial"/>
+          <w:sz w:val="24"/>
+        </w:rPr>
+        <w:t xml:space="preserve"> los problemas más complejos de rendimiento y fiabilidad de su sitio web.</w:t>
       </w:r>
     </w:p>
     <w:p>
@@ -639,7 +596,9 @@
       <w:r>
         <w:rPr>
           <w:rFonts w:ascii="Arial" w:hAnsi="Arial" w:cs="Arial"/>
-          <w:sz w:val="24"/>
+          <w:noProof/>
+          <w:sz w:val="24"/>
+          <w:lang w:eastAsia="es-MX"/>
         </w:rPr>
         <w:drawing>
           <wp:inline distT="0" distB="0" distL="0" distR="0" wp14:anchorId="36A91212" wp14:editId="7D29DEF0">
@@ -702,21 +661,12 @@
           <w:sz w:val="24"/>
         </w:rPr>
       </w:pPr>
-      <w:proofErr w:type="spellStart"/>
-      <w:r>
-        <w:rPr>
-          <w:rFonts w:ascii="Arial" w:hAnsi="Arial" w:cs="Arial"/>
-          <w:sz w:val="24"/>
-        </w:rPr>
-        <w:t>Pingdom</w:t>
-      </w:r>
-      <w:proofErr w:type="spellEnd"/>
-      <w:r>
-        <w:rPr>
-          <w:rFonts w:ascii="Arial" w:hAnsi="Arial" w:cs="Arial"/>
-          <w:sz w:val="24"/>
-        </w:rPr>
-        <w:t xml:space="preserve"> tiene un sistema fácil de</w:t>
+      <w:r>
+        <w:rPr>
+          <w:rFonts w:ascii="Arial" w:hAnsi="Arial" w:cs="Arial"/>
+          <w:sz w:val="24"/>
+        </w:rPr>
+        <w:t>Pingdom tiene un sistema fácil de</w:t>
       </w:r>
       <w:r>
         <w:rPr>
@@ -737,7 +687,9 @@
       <w:r>
         <w:rPr>
           <w:rFonts w:ascii="Arial" w:hAnsi="Arial" w:cs="Arial"/>
-          <w:sz w:val="24"/>
+          <w:noProof/>
+          <w:sz w:val="24"/>
+          <w:lang w:eastAsia="es-MX"/>
         </w:rPr>
         <w:drawing>
           <wp:inline distT="0" distB="0" distL="0" distR="0" wp14:anchorId="00945D0C" wp14:editId="18CB6813">
@@ -826,30 +778,14 @@
           <w:rFonts w:ascii="Arial" w:hAnsi="Arial" w:cs="Arial"/>
           <w:sz w:val="24"/>
         </w:rPr>
-        <w:t xml:space="preserve">equilibrado. Ofrece </w:t>
-      </w:r>
-      <w:proofErr w:type="gramStart"/>
-      <w:r>
-        <w:rPr>
-          <w:rFonts w:ascii="Arial" w:hAnsi="Arial" w:cs="Arial"/>
-          <w:sz w:val="24"/>
-        </w:rPr>
-        <w:t xml:space="preserve">diferentes </w:t>
-      </w:r>
-      <w:r>
-        <w:rPr>
-          <w:rFonts w:ascii="Arial" w:hAnsi="Arial" w:cs="Arial"/>
-          <w:sz w:val="24"/>
-        </w:rPr>
-        <w:t xml:space="preserve"> planes</w:t>
-      </w:r>
-      <w:proofErr w:type="gramEnd"/>
-      <w:r>
-        <w:rPr>
-          <w:rFonts w:ascii="Arial" w:hAnsi="Arial" w:cs="Arial"/>
-          <w:sz w:val="24"/>
-        </w:rPr>
-        <w:t xml:space="preserve"> fáciles de entender</w:t>
+        <w:t xml:space="preserve">equilibrado. Ofrece diferentes </w:t>
+      </w:r>
+      <w:r>
+        <w:rPr>
+          <w:rFonts w:ascii="Arial" w:hAnsi="Arial" w:cs="Arial"/>
+          <w:sz w:val="24"/>
+        </w:rPr>
+        <w:t xml:space="preserve"> planes fáciles de entender</w:t>
       </w:r>
       <w:r>
         <w:rPr>
@@ -884,17 +820,8 @@
           <w:rFonts w:ascii="Arial" w:hAnsi="Arial" w:cs="Arial"/>
           <w:sz w:val="24"/>
         </w:rPr>
-        <w:t xml:space="preserve"> </w:t>
-      </w:r>
-      <w:proofErr w:type="spellStart"/>
-      <w:r>
-        <w:rPr>
-          <w:rFonts w:ascii="Arial" w:hAnsi="Arial" w:cs="Arial"/>
-          <w:sz w:val="24"/>
-        </w:rPr>
-        <w:t>exixtentes</w:t>
-      </w:r>
-      <w:proofErr w:type="spellEnd"/>
+        <w:t xml:space="preserve"> exixtentes</w:t>
+      </w:r>
       <w:r>
         <w:rPr>
           <w:rFonts w:ascii="Arial" w:hAnsi="Arial" w:cs="Arial"/>
@@ -914,7 +841,9 @@
       <w:r>
         <w:rPr>
           <w:rFonts w:ascii="Arial" w:hAnsi="Arial" w:cs="Arial"/>
-          <w:sz w:val="24"/>
+          <w:noProof/>
+          <w:sz w:val="24"/>
+          <w:lang w:eastAsia="es-MX"/>
         </w:rPr>
         <w:drawing>
           <wp:inline distT="0" distB="0" distL="0" distR="0" wp14:anchorId="1C3A6751" wp14:editId="154BCE00">
@@ -973,17 +902,8 @@
           <w:rFonts w:ascii="Arial" w:hAnsi="Arial" w:cs="Arial"/>
           <w:sz w:val="24"/>
         </w:rPr>
-        <w:t xml:space="preserve">full </w:t>
-      </w:r>
-      <w:proofErr w:type="spellStart"/>
-      <w:r>
-        <w:rPr>
-          <w:rFonts w:ascii="Arial" w:hAnsi="Arial" w:cs="Arial"/>
-          <w:sz w:val="24"/>
-        </w:rPr>
-        <w:t>stack</w:t>
-      </w:r>
-      <w:proofErr w:type="spellEnd"/>
+        <w:t>full stack</w:t>
+      </w:r>
       <w:r>
         <w:rPr>
           <w:rFonts w:ascii="Arial" w:hAnsi="Arial" w:cs="Arial"/>
@@ -1000,76 +920,19 @@
           <w:sz w:val="24"/>
         </w:rPr>
       </w:pPr>
-      <w:proofErr w:type="spellStart"/>
-      <w:r>
-        <w:rPr>
-          <w:rFonts w:ascii="Arial" w:hAnsi="Arial" w:cs="Arial"/>
-          <w:sz w:val="24"/>
-        </w:rPr>
-        <w:t>Pingdom</w:t>
-      </w:r>
-      <w:proofErr w:type="spellEnd"/>
-      <w:r>
-        <w:rPr>
-          <w:rFonts w:ascii="Arial" w:hAnsi="Arial" w:cs="Arial"/>
-          <w:sz w:val="24"/>
-        </w:rPr>
-        <w:t xml:space="preserve"> es parte de la solución </w:t>
-      </w:r>
-      <w:proofErr w:type="spellStart"/>
-      <w:r>
-        <w:rPr>
-          <w:rFonts w:ascii="Arial" w:hAnsi="Arial" w:cs="Arial"/>
-          <w:sz w:val="24"/>
-        </w:rPr>
-        <w:t>SolarWinds</w:t>
-      </w:r>
-      <w:proofErr w:type="spellEnd"/>
-      <w:r>
-        <w:rPr>
-          <w:rFonts w:ascii="Arial" w:hAnsi="Arial" w:cs="Arial"/>
-          <w:sz w:val="24"/>
-        </w:rPr>
-        <w:t xml:space="preserve"> </w:t>
-      </w:r>
-      <w:proofErr w:type="spellStart"/>
-      <w:r>
-        <w:rPr>
-          <w:rFonts w:ascii="Arial" w:hAnsi="Arial" w:cs="Arial"/>
-          <w:sz w:val="24"/>
-        </w:rPr>
-        <w:t>DevOps</w:t>
-      </w:r>
-      <w:proofErr w:type="spellEnd"/>
-      <w:r>
-        <w:rPr>
-          <w:rFonts w:ascii="Arial" w:hAnsi="Arial" w:cs="Arial"/>
-          <w:sz w:val="24"/>
-        </w:rPr>
-        <w:t xml:space="preserve">, que proporciona una monitorización </w:t>
-      </w:r>
-      <w:r>
-        <w:rPr>
-          <w:rFonts w:ascii="Arial" w:hAnsi="Arial" w:cs="Arial"/>
-          <w:sz w:val="24"/>
-        </w:rPr>
-        <w:t xml:space="preserve">full </w:t>
-      </w:r>
-      <w:proofErr w:type="spellStart"/>
-      <w:r>
-        <w:rPr>
-          <w:rFonts w:ascii="Arial" w:hAnsi="Arial" w:cs="Arial"/>
-          <w:sz w:val="24"/>
-        </w:rPr>
-        <w:t>satck</w:t>
-      </w:r>
-      <w:proofErr w:type="spellEnd"/>
-      <w:r>
-        <w:rPr>
-          <w:rFonts w:ascii="Arial" w:hAnsi="Arial" w:cs="Arial"/>
-          <w:sz w:val="24"/>
-        </w:rPr>
-        <w:t xml:space="preserve"> </w:t>
+      <w:r>
+        <w:rPr>
+          <w:rFonts w:ascii="Arial" w:hAnsi="Arial" w:cs="Arial"/>
+          <w:sz w:val="24"/>
+        </w:rPr>
+        <w:t xml:space="preserve">Pingdom es parte de la solución SolarWinds DevOps, que proporciona una monitorización </w:t>
+      </w:r>
+      <w:r>
+        <w:rPr>
+          <w:rFonts w:ascii="Arial" w:hAnsi="Arial" w:cs="Arial"/>
+          <w:sz w:val="24"/>
+        </w:rPr>
+        <w:t xml:space="preserve">full satck </w:t>
       </w:r>
       <w:r>
         <w:rPr>
@@ -1090,7 +953,9 @@
       <w:r>
         <w:rPr>
           <w:rFonts w:ascii="Arial" w:hAnsi="Arial" w:cs="Arial"/>
-          <w:sz w:val="24"/>
+          <w:noProof/>
+          <w:sz w:val="24"/>
+          <w:lang w:eastAsia="es-MX"/>
         </w:rPr>
         <w:drawing>
           <wp:inline distT="0" distB="0" distL="0" distR="0" wp14:anchorId="6FBBA923" wp14:editId="6CF06770">
@@ -1128,8 +993,6 @@
           </wp:inline>
         </w:drawing>
       </w:r>
-      <w:bookmarkStart w:id="0" w:name="_GoBack"/>
-      <w:bookmarkEnd w:id="0"/>
     </w:p>
     <w:p>
       <w:pPr>
@@ -1177,21 +1040,7 @@
           <w:rFonts w:ascii="Arial" w:hAnsi="Arial" w:cs="Arial"/>
           <w:sz w:val="24"/>
         </w:rPr>
-        <w:t>Mejora</w:t>
-      </w:r>
-      <w:r>
-        <w:rPr>
-          <w:rFonts w:ascii="Arial" w:hAnsi="Arial" w:cs="Arial"/>
-          <w:sz w:val="24"/>
-        </w:rPr>
-        <w:t xml:space="preserve"> continuamente </w:t>
-      </w:r>
-      <w:r>
-        <w:rPr>
-          <w:rFonts w:ascii="Arial" w:hAnsi="Arial" w:cs="Arial"/>
-          <w:sz w:val="24"/>
-        </w:rPr>
-        <w:t xml:space="preserve">la experiencia de usuario </w:t>
+        <w:t xml:space="preserve">Mejora continuamente la experiencia de usuario </w:t>
       </w:r>
       <w:r>
         <w:rPr>
@@ -1205,35 +1054,7 @@
           <w:rFonts w:ascii="Arial" w:hAnsi="Arial" w:cs="Arial"/>
           <w:sz w:val="24"/>
         </w:rPr>
-        <w:t xml:space="preserve"> y aplicaci</w:t>
-      </w:r>
-      <w:r>
-        <w:rPr>
-          <w:rFonts w:ascii="Arial" w:hAnsi="Arial" w:cs="Arial"/>
-          <w:sz w:val="24"/>
-        </w:rPr>
-        <w:t>ones web. Ayuda al administrador a ser</w:t>
-      </w:r>
-      <w:r>
-        <w:rPr>
-          <w:rFonts w:ascii="Arial" w:hAnsi="Arial" w:cs="Arial"/>
-          <w:sz w:val="24"/>
-        </w:rPr>
-        <w:t xml:space="preserve"> el primero en saber cuándo los problemas del sitio afectan a la experiencia de </w:t>
-      </w:r>
-      <w:r>
-        <w:rPr>
-          <w:rFonts w:ascii="Arial" w:hAnsi="Arial" w:cs="Arial"/>
-          <w:sz w:val="24"/>
-        </w:rPr>
-        <w:t>los</w:t>
-      </w:r>
-      <w:r>
-        <w:rPr>
-          <w:rFonts w:ascii="Arial" w:hAnsi="Arial" w:cs="Arial"/>
-          <w:sz w:val="24"/>
-        </w:rPr>
-        <w:t xml:space="preserve"> visitantes y obtenga la información necesaria para resolver rápidamente los problemas.</w:t>
+        <w:t xml:space="preserve"> y aplicaciones web. Ayuda al administrador a ser el primero en saber cuándo los problemas del sitio afectan a la experiencia de los visitantes y obtenga la información necesaria para resolver rápidamente los problemas.</w:t>
       </w:r>
     </w:p>
     <w:p>
@@ -1247,7 +1068,9 @@
       <w:r>
         <w:rPr>
           <w:rFonts w:ascii="Arial" w:hAnsi="Arial" w:cs="Arial"/>
-          <w:sz w:val="24"/>
+          <w:noProof/>
+          <w:sz w:val="24"/>
+          <w:lang w:eastAsia="es-MX"/>
         </w:rPr>
         <w:drawing>
           <wp:inline distT="0" distB="0" distL="0" distR="0" wp14:anchorId="71F3D818" wp14:editId="2D69DD4F">
@@ -1336,7 +1159,9 @@
       <w:r>
         <w:rPr>
           <w:rFonts w:ascii="Arial" w:hAnsi="Arial" w:cs="Arial"/>
-          <w:sz w:val="24"/>
+          <w:noProof/>
+          <w:sz w:val="24"/>
+          <w:lang w:eastAsia="es-MX"/>
         </w:rPr>
         <w:drawing>
           <wp:inline distT="0" distB="0" distL="0" distR="0" wp14:anchorId="7C3746BA" wp14:editId="7A8CDC41">
@@ -1405,113 +1230,7 @@
           <w:rFonts w:ascii="Arial" w:hAnsi="Arial" w:cs="Arial"/>
           <w:sz w:val="24"/>
         </w:rPr>
-        <w:t xml:space="preserve">La monitorización de la velocidad de </w:t>
-      </w:r>
-      <w:r>
-        <w:rPr>
-          <w:rFonts w:ascii="Arial" w:hAnsi="Arial" w:cs="Arial"/>
-          <w:sz w:val="24"/>
-        </w:rPr>
-        <w:t xml:space="preserve">las páginas que ofrece </w:t>
-      </w:r>
-      <w:proofErr w:type="spellStart"/>
-      <w:proofErr w:type="gramStart"/>
-      <w:r>
-        <w:rPr>
-          <w:rFonts w:ascii="Arial" w:hAnsi="Arial" w:cs="Arial"/>
-          <w:sz w:val="24"/>
-        </w:rPr>
-        <w:t>Pingdom</w:t>
-      </w:r>
-      <w:proofErr w:type="spellEnd"/>
-      <w:r>
-        <w:rPr>
-          <w:rFonts w:ascii="Arial" w:hAnsi="Arial" w:cs="Arial"/>
-          <w:sz w:val="24"/>
-        </w:rPr>
-        <w:t xml:space="preserve"> </w:t>
-      </w:r>
-      <w:r>
-        <w:rPr>
-          <w:rFonts w:ascii="Arial" w:hAnsi="Arial" w:cs="Arial"/>
-          <w:sz w:val="24"/>
-        </w:rPr>
-        <w:t xml:space="preserve"> ayuda</w:t>
-      </w:r>
-      <w:proofErr w:type="gramEnd"/>
-      <w:r>
-        <w:rPr>
-          <w:rFonts w:ascii="Arial" w:hAnsi="Arial" w:cs="Arial"/>
-          <w:sz w:val="24"/>
-        </w:rPr>
-        <w:t xml:space="preserve"> a anali</w:t>
-      </w:r>
-      <w:r>
-        <w:rPr>
-          <w:rFonts w:ascii="Arial" w:hAnsi="Arial" w:cs="Arial"/>
-          <w:sz w:val="24"/>
-        </w:rPr>
-        <w:t xml:space="preserve">zar la velocidad de carga de </w:t>
-      </w:r>
-      <w:proofErr w:type="spellStart"/>
-      <w:r>
-        <w:rPr>
-          <w:rFonts w:ascii="Arial" w:hAnsi="Arial" w:cs="Arial"/>
-          <w:sz w:val="24"/>
-        </w:rPr>
-        <w:t>de</w:t>
-      </w:r>
-      <w:proofErr w:type="spellEnd"/>
-      <w:r>
-        <w:rPr>
-          <w:rFonts w:ascii="Arial" w:hAnsi="Arial" w:cs="Arial"/>
-          <w:sz w:val="24"/>
-        </w:rPr>
-        <w:t xml:space="preserve"> las </w:t>
-      </w:r>
-      <w:r>
-        <w:rPr>
-          <w:rFonts w:ascii="Arial" w:hAnsi="Arial" w:cs="Arial"/>
-          <w:sz w:val="24"/>
-        </w:rPr>
-        <w:t xml:space="preserve"> páginas web</w:t>
-      </w:r>
-      <w:r>
-        <w:rPr>
-          <w:rFonts w:ascii="Arial" w:hAnsi="Arial" w:cs="Arial"/>
-          <w:sz w:val="24"/>
-        </w:rPr>
-        <w:t xml:space="preserve"> de su negocio  y </w:t>
-      </w:r>
-      <w:r>
-        <w:rPr>
-          <w:rFonts w:ascii="Arial" w:hAnsi="Arial" w:cs="Arial"/>
-          <w:sz w:val="24"/>
-        </w:rPr>
-        <w:t xml:space="preserve"> muestra cómo hacerlas má</w:t>
-      </w:r>
-      <w:r>
-        <w:rPr>
-          <w:rFonts w:ascii="Arial" w:hAnsi="Arial" w:cs="Arial"/>
-          <w:sz w:val="24"/>
-        </w:rPr>
-        <w:t xml:space="preserve">s rápidas. </w:t>
-      </w:r>
-      <w:proofErr w:type="spellStart"/>
-      <w:r>
-        <w:rPr>
-          <w:rFonts w:ascii="Arial" w:hAnsi="Arial" w:cs="Arial"/>
-          <w:sz w:val="24"/>
-        </w:rPr>
-        <w:t>Identifiqua</w:t>
-      </w:r>
-      <w:proofErr w:type="spellEnd"/>
-      <w:r>
-        <w:rPr>
-          <w:rFonts w:ascii="Arial" w:hAnsi="Arial" w:cs="Arial"/>
-          <w:sz w:val="24"/>
-        </w:rPr>
-        <w:t xml:space="preserve"> qué elementos de su página web son rápidos, lentos o demasiado grandes; qué prácticas recomendadas no está siguiendo; y si los cambios que ha realizado han tenido el efecto deseado. </w:t>
+        <w:t xml:space="preserve">La monitorización de la velocidad de las páginas que ofrece Pingdom  ayuda a analizar la velocidad de carga de de las  páginas web de su negocio  y  muestra cómo hacerlas más rápidas. Identifiqua qué elementos de su página web son rápidos, lentos o demasiado grandes; qué prácticas recomendadas no está siguiendo; y si los cambios que ha realizado han tenido el efecto deseado. </w:t>
       </w:r>
     </w:p>
     <w:p>
@@ -1525,7 +1244,9 @@
       <w:r>
         <w:rPr>
           <w:rFonts w:ascii="Arial" w:hAnsi="Arial" w:cs="Arial"/>
-          <w:sz w:val="24"/>
+          <w:noProof/>
+          <w:sz w:val="24"/>
+          <w:lang w:eastAsia="es-MX"/>
         </w:rPr>
         <w:drawing>
           <wp:inline distT="0" distB="0" distL="0" distR="0" wp14:anchorId="71C6E0E7" wp14:editId="0C70980E">
@@ -1586,50 +1307,26 @@
           <w:lang w:val="en-GB"/>
         </w:rPr>
       </w:pPr>
-      <w:proofErr w:type="spellStart"/>
       <w:r>
         <w:rPr>
           <w:lang w:val="en-GB"/>
         </w:rPr>
         <w:lastRenderedPageBreak/>
-        <w:t>Referencias</w:t>
-      </w:r>
-      <w:proofErr w:type="spellEnd"/>
-      <w:r>
-        <w:rPr>
-          <w:lang w:val="en-GB"/>
-        </w:rPr>
-        <w:t>:</w:t>
-      </w:r>
-    </w:p>
-    <w:p>
-      <w:pPr>
-        <w:rPr>
-          <w:lang w:val="en-GB"/>
-        </w:rPr>
-      </w:pPr>
-      <w:r>
-        <w:rPr>
-          <w:lang w:val="en-GB"/>
-        </w:rPr>
-        <w:t xml:space="preserve">Jackson, </w:t>
-      </w:r>
-      <w:proofErr w:type="gramStart"/>
-      <w:r>
-        <w:rPr>
-          <w:lang w:val="en-GB"/>
-        </w:rPr>
-        <w:t>Brian,(</w:t>
-      </w:r>
-      <w:proofErr w:type="spellStart"/>
-      <w:proofErr w:type="gramEnd"/>
-      <w:r>
-        <w:rPr>
-          <w:lang w:val="en-GB"/>
-        </w:rPr>
-        <w:t>diciembre</w:t>
-      </w:r>
-      <w:proofErr w:type="spellEnd"/>
+        <w:t>Referencias:</w:t>
+      </w:r>
+    </w:p>
+    <w:p>
+      <w:pPr>
+        <w:rPr>
+          <w:lang w:val="en-GB"/>
+        </w:rPr>
+      </w:pPr>
+      <w:r>
+        <w:rPr>
+          <w:lang w:val="en-GB"/>
+        </w:rPr>
+        <w:t>Jackson, Brian,(diciembre</w:t>
+      </w:r>
       <w:r>
         <w:rPr>
           <w:lang w:val="en-GB"/>
@@ -1640,21 +1337,7 @@
         <w:rPr>
           <w:lang w:val="en-GB"/>
         </w:rPr>
-        <w:t xml:space="preserve"> </w:t>
-      </w:r>
-      <w:proofErr w:type="spellStart"/>
-      <w:r>
-        <w:rPr>
-          <w:lang w:val="en-GB"/>
-        </w:rPr>
-        <w:t>Pingdom</w:t>
-      </w:r>
-      <w:proofErr w:type="spellEnd"/>
-      <w:r>
-        <w:rPr>
-          <w:lang w:val="en-GB"/>
-        </w:rPr>
-        <w:t xml:space="preserve"> Speed Test Tool: Ultimate Guide for 2021</w:t>
+        <w:t xml:space="preserve"> Pingdom Speed Test Tool: Ultimate Guide for 2021</w:t>
       </w:r>
       <w:r>
         <w:rPr>
@@ -1685,47 +1368,11 @@
           <w:lang w:val="en-GB"/>
         </w:rPr>
       </w:pPr>
-      <w:proofErr w:type="spellStart"/>
-      <w:r>
-        <w:rPr>
-          <w:lang w:val="en-GB"/>
-        </w:rPr>
-        <w:t>Solarwinds</w:t>
-      </w:r>
-      <w:proofErr w:type="spellEnd"/>
-      <w:r>
-        <w:rPr>
-          <w:lang w:val="en-GB"/>
-        </w:rPr>
-        <w:t xml:space="preserve"> (</w:t>
-      </w:r>
-      <w:proofErr w:type="spellStart"/>
-      <w:r>
-        <w:rPr>
-          <w:lang w:val="en-GB"/>
-        </w:rPr>
-        <w:t>Actualmente</w:t>
-      </w:r>
-      <w:proofErr w:type="spellEnd"/>
-      <w:r>
-        <w:rPr>
-          <w:lang w:val="en-GB"/>
-        </w:rPr>
-        <w:t xml:space="preserve"> </w:t>
-      </w:r>
-      <w:proofErr w:type="spellStart"/>
-      <w:r>
-        <w:rPr>
-          <w:lang w:val="en-GB"/>
-        </w:rPr>
-        <w:t>disponiblre</w:t>
-      </w:r>
-      <w:proofErr w:type="spellEnd"/>
-      <w:r>
-        <w:rPr>
-          <w:lang w:val="en-GB"/>
-        </w:rPr>
-        <w:t>)</w:t>
+      <w:r>
+        <w:rPr>
+          <w:lang w:val="en-GB"/>
+        </w:rPr>
+        <w:t>Solarwinds (Actualmente disponiblre)</w:t>
       </w:r>
       <w:r>
         <w:rPr>
@@ -1762,77 +1409,140 @@
           <w:lang w:val="en-GB"/>
         </w:rPr>
       </w:pPr>
-      <w:proofErr w:type="spellStart"/>
-      <w:r>
-        <w:rPr>
-          <w:lang w:val="en-GB"/>
-        </w:rPr>
-        <w:t>Solarwinds</w:t>
-      </w:r>
-      <w:proofErr w:type="spellEnd"/>
-      <w:r>
-        <w:rPr>
-          <w:lang w:val="en-GB"/>
-        </w:rPr>
-        <w:t xml:space="preserve"> (</w:t>
-      </w:r>
-      <w:proofErr w:type="spellStart"/>
-      <w:r>
-        <w:rPr>
-          <w:lang w:val="en-GB"/>
-        </w:rPr>
-        <w:t>Actualmente</w:t>
-      </w:r>
-      <w:proofErr w:type="spellEnd"/>
-      <w:r>
-        <w:rPr>
-          <w:lang w:val="en-GB"/>
-        </w:rPr>
-        <w:t xml:space="preserve"> </w:t>
-      </w:r>
-      <w:proofErr w:type="spellStart"/>
-      <w:r>
-        <w:rPr>
-          <w:lang w:val="en-GB"/>
-        </w:rPr>
-        <w:t>disponiblre</w:t>
-      </w:r>
-      <w:proofErr w:type="spellEnd"/>
-      <w:r>
-        <w:rPr>
-          <w:lang w:val="en-GB"/>
-        </w:rPr>
-        <w:t>)</w:t>
-      </w:r>
-      <w:r>
-        <w:rPr>
-          <w:lang w:val="en-GB"/>
-        </w:rPr>
-        <w:t xml:space="preserve"> </w:t>
-      </w:r>
-      <w:r>
-        <w:rPr>
-          <w:lang w:val="en-GB"/>
-        </w:rPr>
-        <w:t>Web Performance Optimization</w:t>
-      </w:r>
-      <w:r>
-        <w:rPr>
-          <w:lang w:val="en-GB"/>
-        </w:rPr>
-        <w:t>.pingdown.com</w:t>
-      </w:r>
-      <w:r>
-        <w:rPr>
-          <w:lang w:val="en-GB"/>
-        </w:rPr>
-        <w:t xml:space="preserve"> </w:t>
-      </w:r>
-      <w:r>
-        <w:rPr>
-          <w:lang w:val="en-GB"/>
-        </w:rPr>
-        <w:t>https://www.pingdom.com/use-cases/web-development-solution/</w:t>
+      <w:r>
+        <w:rPr>
+          <w:lang w:val="en-GB"/>
+        </w:rPr>
+        <w:t>Solarwinds (Actualmente disponiblre)</w:t>
+      </w:r>
+      <w:r>
+        <w:rPr>
+          <w:lang w:val="en-GB"/>
+        </w:rPr>
+        <w:t xml:space="preserve"> Web Performance Optimization</w:t>
+      </w:r>
+      <w:r>
+        <w:rPr>
+          <w:lang w:val="en-GB"/>
+        </w:rPr>
+        <w:t xml:space="preserve">.pingdown.com </w:t>
+      </w:r>
+      <w:hyperlink r:id="rId16" w:history="1">
+        <w:r>
+          <w:rPr>
+            <w:rStyle w:val="Hipervnculo"/>
+            <w:lang w:val="en-GB"/>
+          </w:rPr>
+          <w:t>https://www.pingdom.com/use-cases/web-development-solution/</w:t>
+        </w:r>
+      </w:hyperlink>
+    </w:p>
+    <w:p>
+      <w:pPr>
+        <w:rPr>
+          <w:lang w:val="en-GB"/>
+        </w:rPr>
+      </w:pPr>
+    </w:p>
+    <w:p>
+      <w:pPr>
+        <w:rPr>
+          <w:lang w:val="en-GB"/>
+        </w:rPr>
+      </w:pPr>
+    </w:p>
+    <w:p>
+      <w:pPr>
+        <w:rPr>
+          <w:lang w:val="en-GB"/>
+        </w:rPr>
+      </w:pPr>
+    </w:p>
+    <w:p>
+      <w:pPr>
+        <w:rPr>
+          <w:u w:val="single"/>
+          <w:lang w:val="en-GB"/>
+        </w:rPr>
+      </w:pPr>
+      <w:bookmarkStart w:id="0" w:name="_GoBack"/>
+      <w:bookmarkEnd w:id="0"/>
+    </w:p>
+    <w:p>
+      <w:pPr>
+        <w:rPr>
+          <w:lang w:val="en-GB"/>
+        </w:rPr>
+      </w:pPr>
+    </w:p>
+    <w:p>
+      <w:pPr>
+        <w:rPr>
+          <w:lang w:val="en-GB"/>
+        </w:rPr>
+      </w:pPr>
+    </w:p>
+    <w:p>
+      <w:pPr>
+        <w:rPr>
+          <w:lang w:val="en-GB"/>
+        </w:rPr>
+      </w:pPr>
+    </w:p>
+    <w:p>
+      <w:pPr>
+        <w:rPr>
+          <w:lang w:val="en-GB"/>
+        </w:rPr>
+      </w:pPr>
+    </w:p>
+    <w:p>
+      <w:pPr>
+        <w:rPr>
+          <w:lang w:val="en-GB"/>
+        </w:rPr>
+      </w:pPr>
+    </w:p>
+    <w:p>
+      <w:pPr>
+        <w:rPr>
+          <w:lang w:val="en-GB"/>
+        </w:rPr>
+      </w:pPr>
+    </w:p>
+    <w:p>
+      <w:pPr>
+        <w:rPr>
+          <w:lang w:val="en-GB"/>
+        </w:rPr>
+      </w:pPr>
+    </w:p>
+    <w:p>
+      <w:pPr>
+        <w:rPr>
+          <w:lang w:val="en-GB"/>
+        </w:rPr>
+      </w:pPr>
+    </w:p>
+    <w:p>
+      <w:pPr>
+        <w:rPr>
+          <w:lang w:val="en-GB"/>
+        </w:rPr>
+      </w:pPr>
+    </w:p>
+    <w:p>
+      <w:pPr>
+        <w:rPr>
+          <w:u w:val="single"/>
+          <w:lang w:val="en-GB"/>
+        </w:rPr>
+      </w:pPr>
+      <w:r>
+        <w:rPr>
+          <w:lang w:val="en-GB"/>
+        </w:rPr>
+        <w:t>Sadnaskljfdnclksdb rjksdlñadfkaxkpskfcsuhfkamdkuahskucuyfrufkudhfkughkuthgkudkbk</w:t>
       </w:r>
     </w:p>
     <w:sectPr>
@@ -2296,6 +2006,7 @@
   <w:style w:type="character" w:default="1" w:styleId="Fuentedeprrafopredeter">
     <w:name w:val="Default Paragraph Font"/>
     <w:uiPriority w:val="1"/>
+    <w:semiHidden/>
     <w:unhideWhenUsed/>
   </w:style>
   <w:style w:type="table" w:default="1" w:styleId="Tablanormal">

</xml_diff>